<commit_message>
Initial commit to new repository
</commit_message>
<xml_diff>
--- a/.env.docx
+++ b/.env.docx
@@ -9,10 +9,7 @@
     </w:p>
     <w:p>
       <w:r>
-        <w:t>DATABASE_UR</w:t>
-      </w:r>
-      <w:r>
-        <w:t>L=</w:t>
+        <w:t>DATABASE_URL=</w:t>
       </w:r>
       <w:r>
         <w:t>postg</w:t>
@@ -29,10 +26,34 @@
         <w:t>/postgres:</w:t>
       </w:r>
       <w:r>
-        <w:t xml:space="preserve"> 014/Pt/0148328@db.rarrxhmmqrnqsgtycawo.supabase.co:5432/postgres</w:t>
-      </w:r>
-      <w:r>
-        <w:t>@localhost:5432/kingsbal_db</w:t>
+        <w:t xml:space="preserve"> </w:t>
+      </w:r>
+      <w:hyperlink r:id="rId4" w:history="1">
+        <w:r>
+          <w:rPr>
+            <w:rStyle w:val="Hyperlink"/>
+          </w:rPr>
+          <w:t>014/Pt/0148328@db.rarrxhmmqrnqsgtycawo.supabase.co:5432/postgres@localhost:5432/kingsbal_db</w:t>
+        </w:r>
+      </w:hyperlink>
+    </w:p>
+    <w:p>
+      <w:r>
+        <w:t>PAYSTACK_SECRET_KEY=</w:t>
+      </w:r>
+      <w:r>
+        <w:t>sk_test_f6dcad64f6901319f6142b93c81fdfabff400115</w:t>
+      </w:r>
+    </w:p>
+    <w:p>
+      <w:r>
+        <w:t>FRONTEND_URL=http</w:t>
+      </w:r>
+      <w:r>
+        <w:t>s</w:t>
+      </w:r>
+      <w:r>
+        <w:t>://localhost:5000</w:t>
       </w:r>
     </w:p>
     <w:p>
@@ -42,10 +63,70 @@
       <w:proofErr w:type="spellStart"/>
       <w:r>
         <w:t>super_secure_secret_key</w:t>
+      </w:r>
+      <w:proofErr w:type="spellEnd"/>
+    </w:p>
+    <w:p>
+      <w:r>
+        <w:t>DB_HOST=</w:t>
+      </w:r>
+      <w:proofErr w:type="spellStart"/>
+      <w:r>
+        <w:t>localhost</w:t>
+      </w:r>
+      <w:proofErr w:type="spellEnd"/>
+    </w:p>
+    <w:p>
+      <w:r>
+        <w:t>DB_PORT=5433</w:t>
+      </w:r>
+    </w:p>
+    <w:p>
+      <w:r>
+        <w:t>DB_USER=</w:t>
+      </w:r>
+      <w:proofErr w:type="spellStart"/>
+      <w:r>
+        <w:t>postgres</w:t>
+      </w:r>
+      <w:proofErr w:type="spellEnd"/>
+    </w:p>
+    <w:p>
+      <w:r>
+        <w:t>DB_PASSWORD=014/Pt/0148328</w:t>
+      </w:r>
+    </w:p>
+    <w:p>
+      <w:r>
+        <w:t>DB_NAME=</w:t>
+      </w:r>
+      <w:proofErr w:type="spellStart"/>
+      <w:r>
+        <w:t>kingsbal</w:t>
+      </w:r>
+      <w:proofErr w:type="spellEnd"/>
+    </w:p>
+    <w:p>
+      <w:r>
+        <w:t>OPENAI_API_KEY=</w:t>
+      </w:r>
+      <w:r>
+        <w:t>sk-svcacct-Pgi1MsCx5W7DWV-LTmSV1BrkL7ZD23sOZI1Wwg8rtrBpoQ2wqw10793EMhIZraDER</w:t>
+      </w:r>
+    </w:p>
+    <w:p>
+      <w:proofErr w:type="gramStart"/>
+      <w:r>
+        <w:t>wpPAA19nKT3BlbkFJoBBrgMPwzCYkBZlNuVkTc-mr34j3P7N3Znc8iTpKnp2ICI_xGTUK9plqtM3u</w:t>
+      </w:r>
+      <w:proofErr w:type="gramEnd"/>
+    </w:p>
+    <w:p>
+      <w:r>
+        <w:t>wnA9oOT2yXKwcA</w:t>
       </w:r>
       <w:bookmarkStart w:id="0" w:name="_GoBack"/>
       <w:bookmarkEnd w:id="0"/>
-      <w:proofErr w:type="spellEnd"/>
     </w:p>
     <w:sectPr>
       <w:pgSz w:w="12240" w:h="15840"/>
@@ -478,6 +559,17 @@
     <w:semiHidden/>
     <w:unhideWhenUsed/>
   </w:style>
+  <w:style w:type="character" w:styleId="Hyperlink">
+    <w:name w:val="Hyperlink"/>
+    <w:basedOn w:val="DefaultParagraphFont"/>
+    <w:uiPriority w:val="99"/>
+    <w:unhideWhenUsed/>
+    <w:rsid w:val="001F5E5D"/>
+    <w:rPr>
+      <w:color w:val="0563C1" w:themeColor="hyperlink"/>
+      <w:u w:val="single"/>
+    </w:rPr>
+  </w:style>
 </w:styles>
 </file>
 

</xml_diff>

<commit_message>
Fix questions route and Vercel 404 issue
</commit_message>
<xml_diff>
--- a/.env.docx
+++ b/.env.docx
@@ -58,75 +58,76 @@
     </w:p>
     <w:p>
       <w:r>
-        <w:t>JWT_SECRET=</w:t>
-      </w:r>
-      <w:proofErr w:type="spellStart"/>
-      <w:r>
-        <w:t>super_secure_secret_key</w:t>
-      </w:r>
-      <w:proofErr w:type="spellEnd"/>
-    </w:p>
-    <w:p>
-      <w:r>
-        <w:t>DB_HOST=</w:t>
-      </w:r>
-      <w:proofErr w:type="spellStart"/>
-      <w:r>
-        <w:t>localhost</w:t>
-      </w:r>
-      <w:proofErr w:type="spellEnd"/>
-    </w:p>
-    <w:p>
-      <w:r>
-        <w:t>DB_PORT=5433</w:t>
-      </w:r>
-    </w:p>
-    <w:p>
-      <w:r>
-        <w:t>DB_USER=</w:t>
-      </w:r>
-      <w:proofErr w:type="spellStart"/>
-      <w:r>
-        <w:t>postgres</w:t>
-      </w:r>
-      <w:proofErr w:type="spellEnd"/>
-    </w:p>
-    <w:p>
-      <w:r>
-        <w:t>DB_PASSWORD=014/Pt/0148328</w:t>
-      </w:r>
-    </w:p>
-    <w:p>
-      <w:r>
-        <w:t>DB_NAME=</w:t>
-      </w:r>
-      <w:proofErr w:type="spellStart"/>
-      <w:r>
-        <w:t>kingsbal</w:t>
-      </w:r>
-      <w:proofErr w:type="spellEnd"/>
-    </w:p>
-    <w:p>
-      <w:r>
-        <w:t>OPENAI_API_KEY=</w:t>
-      </w:r>
-      <w:r>
-        <w:t>sk-svcacct-Pgi1MsCx5W7DWV-LTmSV1BrkL7ZD23sOZI1Wwg8rtrBpoQ2wqw10793EMhIZraDER</w:t>
-      </w:r>
-    </w:p>
-    <w:p>
-      <w:proofErr w:type="gramStart"/>
-      <w:r>
-        <w:t>wpPAA19nKT3BlbkFJoBBrgMPwzCYkBZlNuVkTc-mr34j3P7N3Znc8iTpKnp2ICI_xGTUK9plqtM3u</w:t>
-      </w:r>
-      <w:proofErr w:type="gramEnd"/>
-    </w:p>
-    <w:p>
-      <w:r>
-        <w:t>wnA9oOT2yXKwcA</w:t>
+        <w:t>JW</w:t>
+      </w:r>
+      <w:r>
+        <w:t>T_SECRET=</w:t>
+      </w:r>
+      <w:r>
+        <w:t>jk461IKRtbeCQq5BS1uRrbjkeSImOKWMqSAF3kTOnAP3oOcHSsi+Byl9qpQ7krZRjbklg+vWXtVweuCimNC0PQ==</w:t>
       </w:r>
       <w:bookmarkStart w:id="0" w:name="_GoBack"/>
       <w:bookmarkEnd w:id="0"/>
+    </w:p>
+    <w:p>
+      <w:r>
+        <w:t>DB_HOST=</w:t>
+      </w:r>
+      <w:proofErr w:type="spellStart"/>
+      <w:r>
+        <w:t>localhost</w:t>
+      </w:r>
+      <w:proofErr w:type="spellEnd"/>
+    </w:p>
+    <w:p>
+      <w:r>
+        <w:t>DB_PORT=5433</w:t>
+      </w:r>
+    </w:p>
+    <w:p>
+      <w:r>
+        <w:t>DB_USER=</w:t>
+      </w:r>
+      <w:proofErr w:type="spellStart"/>
+      <w:r>
+        <w:t>postgres</w:t>
+      </w:r>
+      <w:proofErr w:type="spellEnd"/>
+    </w:p>
+    <w:p>
+      <w:r>
+        <w:t>DB_PASSWORD=014/Pt/0148328</w:t>
+      </w:r>
+    </w:p>
+    <w:p>
+      <w:r>
+        <w:t>DB_NAME=</w:t>
+      </w:r>
+      <w:proofErr w:type="spellStart"/>
+      <w:r>
+        <w:t>kingsbal</w:t>
+      </w:r>
+      <w:proofErr w:type="spellEnd"/>
+    </w:p>
+    <w:p>
+      <w:r>
+        <w:t>OPENAI_API_KEY=</w:t>
+      </w:r>
+      <w:r>
+        <w:t>sk-svcacct-Pgi1MsCx5W7DWV-LTmSV1BrkL7ZD23sOZI1Wwg8rtrBpoQ2wqw10793EMhIZraDER</w:t>
+      </w:r>
+    </w:p>
+    <w:p>
+      <w:proofErr w:type="gramStart"/>
+      <w:r>
+        <w:t>wpPAA19nKT3BlbkFJoBBrgMPwzCYkBZlNuVkTc-mr34j3P7N3Znc8iTpKnp2ICI_xGTUK9plqtM3u</w:t>
+      </w:r>
+      <w:proofErr w:type="gramEnd"/>
+    </w:p>
+    <w:p>
+      <w:r>
+        <w:t>wnA9oOT2yXKwcA</w:t>
+      </w:r>
     </w:p>
     <w:sectPr>
       <w:pgSz w:w="12240" w:h="15840"/>

</xml_diff>

<commit_message>
fix: All routes operational - added base GET handlers, aliases, redirects for /api/*, production-ready with AI and DB seeding
</commit_message>
<xml_diff>
--- a/.env.docx
+++ b/.env.docx
@@ -66,67 +66,58 @@
       <w:r>
         <w:t>jk461IKRtbeCQq5BS1uRrbjkeSImOKWMqSAF3kTOnAP3oOcHSsi+Byl9qpQ7krZRjbklg+vWXtVweuCimNC0PQ==</w:t>
       </w:r>
+    </w:p>
+    <w:p>
+      <w:r>
+        <w:t>DB_HOST=</w:t>
+      </w:r>
+      <w:proofErr w:type="spellStart"/>
+      <w:r>
+        <w:t>localhost</w:t>
+      </w:r>
+      <w:proofErr w:type="spellEnd"/>
+    </w:p>
+    <w:p>
+      <w:r>
+        <w:t>DB_PORT=5433</w:t>
+      </w:r>
+    </w:p>
+    <w:p>
+      <w:r>
+        <w:t>DB_USER=</w:t>
+      </w:r>
+      <w:proofErr w:type="spellStart"/>
+      <w:r>
+        <w:t>postgres</w:t>
+      </w:r>
+      <w:proofErr w:type="spellEnd"/>
+    </w:p>
+    <w:p>
+      <w:r>
+        <w:t>DB_PASSWORD=014/Pt/0148328</w:t>
+      </w:r>
+    </w:p>
+    <w:p>
+      <w:r>
+        <w:t>DB_NAME=</w:t>
+      </w:r>
+      <w:proofErr w:type="spellStart"/>
+      <w:r>
+        <w:t>kingsbal</w:t>
+      </w:r>
+      <w:proofErr w:type="spellEnd"/>
+    </w:p>
+    <w:p>
+      <w:r>
+        <w:t>OPENAI_API_KEY=</w:t>
+      </w:r>
+      <w:r>
+        <w:t>sk-svcacct-Pgi1MsCx5W7DWV-LTmSV1BrkL7ZD23sOZI1Wwg8rtrBpoQ2wqw10793EMhIZraDERwpPAA19nKT3BlbkFJoBBrgMPwzCYkBZlNuVkTc-mr34j3P7N3Znc8iTpKnp2ICI_xGTUK9plqtM3uwnA9oO</w:t>
+      </w:r>
       <w:bookmarkStart w:id="0" w:name="_GoBack"/>
       <w:bookmarkEnd w:id="0"/>
-    </w:p>
-    <w:p>
-      <w:r>
-        <w:t>DB_HOST=</w:t>
-      </w:r>
-      <w:proofErr w:type="spellStart"/>
-      <w:r>
-        <w:t>localhost</w:t>
-      </w:r>
-      <w:proofErr w:type="spellEnd"/>
-    </w:p>
-    <w:p>
-      <w:r>
-        <w:t>DB_PORT=5433</w:t>
-      </w:r>
-    </w:p>
-    <w:p>
-      <w:r>
-        <w:t>DB_USER=</w:t>
-      </w:r>
-      <w:proofErr w:type="spellStart"/>
-      <w:r>
-        <w:t>postgres</w:t>
-      </w:r>
-      <w:proofErr w:type="spellEnd"/>
-    </w:p>
-    <w:p>
-      <w:r>
-        <w:t>DB_PASSWORD=014/Pt/0148328</w:t>
-      </w:r>
-    </w:p>
-    <w:p>
-      <w:r>
-        <w:t>DB_NAME=</w:t>
-      </w:r>
-      <w:proofErr w:type="spellStart"/>
-      <w:r>
-        <w:t>kingsbal</w:t>
-      </w:r>
-      <w:proofErr w:type="spellEnd"/>
-    </w:p>
-    <w:p>
-      <w:r>
-        <w:t>OPENAI_API_KEY=</w:t>
-      </w:r>
-      <w:r>
-        <w:t>sk-svcacct-Pgi1MsCx5W7DWV-LTmSV1BrkL7ZD23sOZI1Wwg8rtrBpoQ2wqw10793EMhIZraDER</w:t>
-      </w:r>
-    </w:p>
-    <w:p>
-      <w:proofErr w:type="gramStart"/>
-      <w:r>
-        <w:t>wpPAA19nKT3BlbkFJoBBrgMPwzCYkBZlNuVkTc-mr34j3P7N3Znc8iTpKnp2ICI_xGTUK9plqtM3u</w:t>
-      </w:r>
-      <w:proofErr w:type="gramEnd"/>
-    </w:p>
-    <w:p>
-      <w:r>
-        <w:t>wnA9oOT2yXKwcA</w:t>
+      <w:r>
+        <w:t>T2yXKwcA</w:t>
       </w:r>
     </w:p>
     <w:sectPr>

</xml_diff>